<commit_message>
Resultados dos Testes Iniciais no relatório
</commit_message>
<xml_diff>
--- a/Relatório - EP.docx
+++ b/Relatório - EP.docx
@@ -563,17 +563,17 @@
           <w:sz w:val="24"/>
           <w:szCs w:val="24"/>
         </w:rPr>
-        <w:t>São Paulo, 1</w:t>
-      </w:r>
-      <w:r>
-        <w:rPr>
-          <w:rFonts w:ascii="Arial" w:hAnsi="Arial" w:cs="Arial"/>
-          <w:b/>
-          <w:bCs/>
-          <w:sz w:val="24"/>
-          <w:szCs w:val="24"/>
-        </w:rPr>
-        <w:t>8</w:t>
+        <w:t xml:space="preserve">São Paulo, </w:t>
+      </w:r>
+      <w:r>
+        <w:rPr>
+          <w:rFonts w:ascii="Arial" w:hAnsi="Arial" w:cs="Arial"/>
+          <w:b/>
+          <w:bCs/>
+          <w:sz w:val="24"/>
+          <w:szCs w:val="24"/>
+        </w:rPr>
+        <w:t>23</w:t>
       </w:r>
       <w:r>
         <w:rPr>
@@ -1259,8 +1259,6 @@
           <w:szCs w:val="24"/>
         </w:rPr>
       </w:pPr>
-      <w:bookmarkStart w:id="0" w:name="_GoBack"/>
-      <w:bookmarkEnd w:id="0"/>
     </w:p>
     <w:p>
       <w:pPr>
@@ -1960,6 +1958,76 @@
       </w:pPr>
       <w:r>
         <w:rPr>
+          <w:noProof/>
+        </w:rPr>
+        <w:drawing>
+          <wp:inline distT="0" distB="0" distL="0" distR="0" wp14:anchorId="64827511" wp14:editId="08AE403C">
+            <wp:extent cx="2461260" cy="716872"/>
+            <wp:effectExtent l="0" t="0" r="0" b="7620"/>
+            <wp:docPr id="1" name="Imagem 1"/>
+            <wp:cNvGraphicFramePr>
+              <a:graphicFrameLocks xmlns:a="http://schemas.openxmlformats.org/drawingml/2006/main" noChangeAspect="1"/>
+            </wp:cNvGraphicFramePr>
+            <a:graphic xmlns:a="http://schemas.openxmlformats.org/drawingml/2006/main">
+              <a:graphicData uri="http://schemas.openxmlformats.org/drawingml/2006/picture">
+                <pic:pic xmlns:pic="http://schemas.openxmlformats.org/drawingml/2006/picture">
+                  <pic:nvPicPr>
+                    <pic:cNvPr id="1" name=""/>
+                    <pic:cNvPicPr/>
+                  </pic:nvPicPr>
+                  <pic:blipFill>
+                    <a:blip r:embed="rId7"/>
+                    <a:stretch>
+                      <a:fillRect/>
+                    </a:stretch>
+                  </pic:blipFill>
+                  <pic:spPr>
+                    <a:xfrm>
+                      <a:off x="0" y="0"/>
+                      <a:ext cx="2516967" cy="733097"/>
+                    </a:xfrm>
+                    <a:prstGeom prst="rect">
+                      <a:avLst/>
+                    </a:prstGeom>
+                  </pic:spPr>
+                </pic:pic>
+              </a:graphicData>
+            </a:graphic>
+          </wp:inline>
+        </w:drawing>
+      </w:r>
+    </w:p>
+    <w:p>
+      <w:pPr>
+        <w:pStyle w:val="PargrafodaLista"/>
+        <w:tabs>
+          <w:tab w:val="left" w:pos="284"/>
+          <w:tab w:val="left" w:pos="1276"/>
+        </w:tabs>
+        <w:ind w:left="0"/>
+        <w:rPr>
+          <w:rFonts w:ascii="Arial" w:hAnsi="Arial" w:cs="Arial"/>
+          <w:sz w:val="24"/>
+          <w:szCs w:val="24"/>
+        </w:rPr>
+      </w:pPr>
+    </w:p>
+    <w:p>
+      <w:pPr>
+        <w:pStyle w:val="PargrafodaLista"/>
+        <w:tabs>
+          <w:tab w:val="left" w:pos="284"/>
+          <w:tab w:val="left" w:pos="1276"/>
+        </w:tabs>
+        <w:ind w:left="0"/>
+        <w:rPr>
+          <w:rFonts w:ascii="Arial" w:hAnsi="Arial" w:cs="Arial"/>
+          <w:sz w:val="24"/>
+          <w:szCs w:val="24"/>
+        </w:rPr>
+      </w:pPr>
+      <w:r>
+        <w:rPr>
           <w:rFonts w:ascii="Arial" w:hAnsi="Arial" w:cs="Arial"/>
           <w:sz w:val="24"/>
           <w:szCs w:val="24"/>
@@ -1983,6 +2051,61 @@
       </w:pPr>
       <w:r>
         <w:rPr>
+          <w:noProof/>
+        </w:rPr>
+        <w:drawing>
+          <wp:inline distT="0" distB="0" distL="0" distR="0" wp14:anchorId="6FF5FC61" wp14:editId="6A226B5E">
+            <wp:extent cx="3299460" cy="989083"/>
+            <wp:effectExtent l="0" t="0" r="0" b="1905"/>
+            <wp:docPr id="2" name="Imagem 2"/>
+            <wp:cNvGraphicFramePr>
+              <a:graphicFrameLocks xmlns:a="http://schemas.openxmlformats.org/drawingml/2006/main" noChangeAspect="1"/>
+            </wp:cNvGraphicFramePr>
+            <a:graphic xmlns:a="http://schemas.openxmlformats.org/drawingml/2006/main">
+              <a:graphicData uri="http://schemas.openxmlformats.org/drawingml/2006/picture">
+                <pic:pic xmlns:pic="http://schemas.openxmlformats.org/drawingml/2006/picture">
+                  <pic:nvPicPr>
+                    <pic:cNvPr id="1" name=""/>
+                    <pic:cNvPicPr/>
+                  </pic:nvPicPr>
+                  <pic:blipFill>
+                    <a:blip r:embed="rId8"/>
+                    <a:stretch>
+                      <a:fillRect/>
+                    </a:stretch>
+                  </pic:blipFill>
+                  <pic:spPr>
+                    <a:xfrm>
+                      <a:off x="0" y="0"/>
+                      <a:ext cx="3345393" cy="1002852"/>
+                    </a:xfrm>
+                    <a:prstGeom prst="rect">
+                      <a:avLst/>
+                    </a:prstGeom>
+                  </pic:spPr>
+                </pic:pic>
+              </a:graphicData>
+            </a:graphic>
+          </wp:inline>
+        </w:drawing>
+      </w:r>
+    </w:p>
+    <w:p>
+      <w:pPr>
+        <w:pStyle w:val="PargrafodaLista"/>
+        <w:tabs>
+          <w:tab w:val="left" w:pos="284"/>
+          <w:tab w:val="left" w:pos="1276"/>
+        </w:tabs>
+        <w:ind w:left="0"/>
+        <w:rPr>
+          <w:rFonts w:ascii="Arial" w:hAnsi="Arial" w:cs="Arial"/>
+          <w:sz w:val="24"/>
+          <w:szCs w:val="24"/>
+        </w:rPr>
+      </w:pPr>
+      <w:r>
+        <w:rPr>
           <w:rFonts w:ascii="Arial" w:hAnsi="Arial" w:cs="Arial"/>
           <w:sz w:val="24"/>
           <w:szCs w:val="24"/>
@@ -2033,6 +2156,411 @@
           <w:sz w:val="24"/>
           <w:szCs w:val="24"/>
         </w:rPr>
+        <w:t>N = 20</w:t>
+      </w:r>
+    </w:p>
+    <w:p>
+      <w:pPr>
+        <w:pStyle w:val="PargrafodaLista"/>
+        <w:tabs>
+          <w:tab w:val="left" w:pos="284"/>
+          <w:tab w:val="left" w:pos="1276"/>
+        </w:tabs>
+        <w:ind w:left="0"/>
+        <w:rPr>
+          <w:rFonts w:ascii="Arial" w:hAnsi="Arial" w:cs="Arial"/>
+          <w:sz w:val="24"/>
+          <w:szCs w:val="24"/>
+        </w:rPr>
+      </w:pPr>
+      <w:r>
+        <w:rPr>
+          <w:noProof/>
+        </w:rPr>
+        <w:drawing>
+          <wp:inline distT="0" distB="0" distL="0" distR="0" wp14:anchorId="257695D2" wp14:editId="2ED291E7">
+            <wp:extent cx="3482340" cy="3419025"/>
+            <wp:effectExtent l="0" t="0" r="3810" b="0"/>
+            <wp:docPr id="3" name="Imagem 3"/>
+            <wp:cNvGraphicFramePr>
+              <a:graphicFrameLocks xmlns:a="http://schemas.openxmlformats.org/drawingml/2006/main" noChangeAspect="1"/>
+            </wp:cNvGraphicFramePr>
+            <a:graphic xmlns:a="http://schemas.openxmlformats.org/drawingml/2006/main">
+              <a:graphicData uri="http://schemas.openxmlformats.org/drawingml/2006/picture">
+                <pic:pic xmlns:pic="http://schemas.openxmlformats.org/drawingml/2006/picture">
+                  <pic:nvPicPr>
+                    <pic:cNvPr id="1" name=""/>
+                    <pic:cNvPicPr/>
+                  </pic:nvPicPr>
+                  <pic:blipFill>
+                    <a:blip r:embed="rId9"/>
+                    <a:stretch>
+                      <a:fillRect/>
+                    </a:stretch>
+                  </pic:blipFill>
+                  <pic:spPr>
+                    <a:xfrm>
+                      <a:off x="0" y="0"/>
+                      <a:ext cx="3507232" cy="3443464"/>
+                    </a:xfrm>
+                    <a:prstGeom prst="rect">
+                      <a:avLst/>
+                    </a:prstGeom>
+                  </pic:spPr>
+                </pic:pic>
+              </a:graphicData>
+            </a:graphic>
+          </wp:inline>
+        </w:drawing>
+      </w:r>
+    </w:p>
+    <w:p>
+      <w:pPr>
+        <w:pStyle w:val="PargrafodaLista"/>
+        <w:tabs>
+          <w:tab w:val="left" w:pos="284"/>
+          <w:tab w:val="left" w:pos="1276"/>
+        </w:tabs>
+        <w:ind w:left="0"/>
+        <w:rPr>
+          <w:rFonts w:ascii="Arial" w:hAnsi="Arial" w:cs="Arial"/>
+          <w:sz w:val="24"/>
+          <w:szCs w:val="24"/>
+        </w:rPr>
+      </w:pPr>
+    </w:p>
+    <w:p>
+      <w:pPr>
+        <w:pStyle w:val="PargrafodaLista"/>
+        <w:tabs>
+          <w:tab w:val="left" w:pos="284"/>
+          <w:tab w:val="left" w:pos="1276"/>
+        </w:tabs>
+        <w:ind w:left="0"/>
+        <w:rPr>
+          <w:rFonts w:ascii="Arial" w:hAnsi="Arial" w:cs="Arial"/>
+          <w:sz w:val="24"/>
+          <w:szCs w:val="24"/>
+        </w:rPr>
+      </w:pPr>
+      <w:r>
+        <w:rPr>
+          <w:rFonts w:ascii="Arial" w:hAnsi="Arial" w:cs="Arial"/>
+          <w:sz w:val="24"/>
+          <w:szCs w:val="24"/>
+        </w:rPr>
+        <w:lastRenderedPageBreak/>
+        <w:t>N = 40</w:t>
+      </w:r>
+    </w:p>
+    <w:p>
+      <w:pPr>
+        <w:pStyle w:val="PargrafodaLista"/>
+        <w:tabs>
+          <w:tab w:val="left" w:pos="284"/>
+          <w:tab w:val="left" w:pos="1276"/>
+        </w:tabs>
+        <w:ind w:left="0"/>
+        <w:rPr>
+          <w:rFonts w:ascii="Arial" w:hAnsi="Arial" w:cs="Arial"/>
+          <w:sz w:val="24"/>
+          <w:szCs w:val="24"/>
+        </w:rPr>
+      </w:pPr>
+      <w:r>
+        <w:rPr>
+          <w:noProof/>
+        </w:rPr>
+        <w:drawing>
+          <wp:inline distT="0" distB="0" distL="0" distR="0" wp14:anchorId="596823DE" wp14:editId="00080FB5">
+            <wp:extent cx="3521705" cy="6591300"/>
+            <wp:effectExtent l="0" t="0" r="3175" b="0"/>
+            <wp:docPr id="4" name="Imagem 4"/>
+            <wp:cNvGraphicFramePr>
+              <a:graphicFrameLocks xmlns:a="http://schemas.openxmlformats.org/drawingml/2006/main" noChangeAspect="1"/>
+            </wp:cNvGraphicFramePr>
+            <a:graphic xmlns:a="http://schemas.openxmlformats.org/drawingml/2006/main">
+              <a:graphicData uri="http://schemas.openxmlformats.org/drawingml/2006/picture">
+                <pic:pic xmlns:pic="http://schemas.openxmlformats.org/drawingml/2006/picture">
+                  <pic:nvPicPr>
+                    <pic:cNvPr id="1" name=""/>
+                    <pic:cNvPicPr/>
+                  </pic:nvPicPr>
+                  <pic:blipFill>
+                    <a:blip r:embed="rId10"/>
+                    <a:stretch>
+                      <a:fillRect/>
+                    </a:stretch>
+                  </pic:blipFill>
+                  <pic:spPr>
+                    <a:xfrm>
+                      <a:off x="0" y="0"/>
+                      <a:ext cx="3541122" cy="6627642"/>
+                    </a:xfrm>
+                    <a:prstGeom prst="rect">
+                      <a:avLst/>
+                    </a:prstGeom>
+                  </pic:spPr>
+                </pic:pic>
+              </a:graphicData>
+            </a:graphic>
+          </wp:inline>
+        </w:drawing>
+      </w:r>
+    </w:p>
+    <w:p>
+      <w:pPr>
+        <w:pStyle w:val="PargrafodaLista"/>
+        <w:tabs>
+          <w:tab w:val="left" w:pos="284"/>
+          <w:tab w:val="left" w:pos="1276"/>
+        </w:tabs>
+        <w:ind w:left="0"/>
+        <w:rPr>
+          <w:rFonts w:ascii="Arial" w:hAnsi="Arial" w:cs="Arial"/>
+          <w:sz w:val="24"/>
+          <w:szCs w:val="24"/>
+        </w:rPr>
+      </w:pPr>
+    </w:p>
+    <w:p>
+      <w:pPr>
+        <w:pStyle w:val="PargrafodaLista"/>
+        <w:tabs>
+          <w:tab w:val="left" w:pos="284"/>
+          <w:tab w:val="left" w:pos="1276"/>
+        </w:tabs>
+        <w:ind w:left="0"/>
+        <w:rPr>
+          <w:rFonts w:ascii="Arial" w:hAnsi="Arial" w:cs="Arial"/>
+          <w:sz w:val="24"/>
+          <w:szCs w:val="24"/>
+        </w:rPr>
+      </w:pPr>
+    </w:p>
+    <w:p>
+      <w:pPr>
+        <w:pStyle w:val="PargrafodaLista"/>
+        <w:tabs>
+          <w:tab w:val="left" w:pos="284"/>
+          <w:tab w:val="left" w:pos="1276"/>
+        </w:tabs>
+        <w:ind w:left="0"/>
+        <w:rPr>
+          <w:rFonts w:ascii="Arial" w:hAnsi="Arial" w:cs="Arial"/>
+          <w:sz w:val="24"/>
+          <w:szCs w:val="24"/>
+        </w:rPr>
+      </w:pPr>
+    </w:p>
+    <w:p>
+      <w:pPr>
+        <w:pStyle w:val="PargrafodaLista"/>
+        <w:tabs>
+          <w:tab w:val="left" w:pos="284"/>
+          <w:tab w:val="left" w:pos="1276"/>
+        </w:tabs>
+        <w:ind w:left="0"/>
+        <w:rPr>
+          <w:rFonts w:ascii="Arial" w:hAnsi="Arial" w:cs="Arial"/>
+          <w:sz w:val="24"/>
+          <w:szCs w:val="24"/>
+        </w:rPr>
+      </w:pPr>
+    </w:p>
+    <w:p>
+      <w:pPr>
+        <w:pStyle w:val="PargrafodaLista"/>
+        <w:tabs>
+          <w:tab w:val="left" w:pos="284"/>
+          <w:tab w:val="left" w:pos="1276"/>
+        </w:tabs>
+        <w:ind w:left="0"/>
+        <w:rPr>
+          <w:rFonts w:ascii="Arial" w:hAnsi="Arial" w:cs="Arial"/>
+          <w:sz w:val="24"/>
+          <w:szCs w:val="24"/>
+        </w:rPr>
+      </w:pPr>
+    </w:p>
+    <w:p>
+      <w:pPr>
+        <w:pStyle w:val="PargrafodaLista"/>
+        <w:tabs>
+          <w:tab w:val="left" w:pos="284"/>
+          <w:tab w:val="left" w:pos="1276"/>
+        </w:tabs>
+        <w:ind w:left="0"/>
+        <w:rPr>
+          <w:rFonts w:ascii="Arial" w:hAnsi="Arial" w:cs="Arial"/>
+          <w:sz w:val="24"/>
+          <w:szCs w:val="24"/>
+        </w:rPr>
+      </w:pPr>
+    </w:p>
+    <w:p>
+      <w:pPr>
+        <w:pStyle w:val="PargrafodaLista"/>
+        <w:tabs>
+          <w:tab w:val="left" w:pos="284"/>
+          <w:tab w:val="left" w:pos="1276"/>
+        </w:tabs>
+        <w:ind w:left="0"/>
+        <w:rPr>
+          <w:rFonts w:ascii="Arial" w:hAnsi="Arial" w:cs="Arial"/>
+          <w:sz w:val="24"/>
+          <w:szCs w:val="24"/>
+        </w:rPr>
+      </w:pPr>
+    </w:p>
+    <w:p>
+      <w:pPr>
+        <w:pStyle w:val="PargrafodaLista"/>
+        <w:tabs>
+          <w:tab w:val="left" w:pos="284"/>
+          <w:tab w:val="left" w:pos="1276"/>
+        </w:tabs>
+        <w:ind w:left="0"/>
+        <w:rPr>
+          <w:rFonts w:ascii="Arial" w:hAnsi="Arial" w:cs="Arial"/>
+          <w:sz w:val="24"/>
+          <w:szCs w:val="24"/>
+        </w:rPr>
+      </w:pPr>
+    </w:p>
+    <w:p>
+      <w:pPr>
+        <w:pStyle w:val="PargrafodaLista"/>
+        <w:tabs>
+          <w:tab w:val="left" w:pos="284"/>
+          <w:tab w:val="left" w:pos="1276"/>
+        </w:tabs>
+        <w:ind w:left="0"/>
+        <w:rPr>
+          <w:rFonts w:ascii="Arial" w:hAnsi="Arial" w:cs="Arial"/>
+          <w:sz w:val="24"/>
+          <w:szCs w:val="24"/>
+        </w:rPr>
+      </w:pPr>
+    </w:p>
+    <w:p>
+      <w:pPr>
+        <w:pStyle w:val="PargrafodaLista"/>
+        <w:tabs>
+          <w:tab w:val="left" w:pos="284"/>
+          <w:tab w:val="left" w:pos="1276"/>
+        </w:tabs>
+        <w:ind w:left="0"/>
+        <w:rPr>
+          <w:rFonts w:ascii="Arial" w:hAnsi="Arial" w:cs="Arial"/>
+          <w:sz w:val="24"/>
+          <w:szCs w:val="24"/>
+        </w:rPr>
+      </w:pPr>
+      <w:r>
+        <w:rPr>
+          <w:rFonts w:ascii="Arial" w:hAnsi="Arial" w:cs="Arial"/>
+          <w:sz w:val="24"/>
+          <w:szCs w:val="24"/>
+        </w:rPr>
+        <w:t>N = 80</w:t>
+      </w:r>
+    </w:p>
+    <w:p>
+      <w:pPr>
+        <w:pStyle w:val="PargrafodaLista"/>
+        <w:tabs>
+          <w:tab w:val="left" w:pos="284"/>
+          <w:tab w:val="left" w:pos="1276"/>
+        </w:tabs>
+        <w:ind w:left="0"/>
+        <w:rPr>
+          <w:rFonts w:ascii="Arial" w:hAnsi="Arial" w:cs="Arial"/>
+          <w:sz w:val="24"/>
+          <w:szCs w:val="24"/>
+        </w:rPr>
+      </w:pPr>
+      <w:r>
+        <w:rPr>
+          <w:rFonts w:ascii="Arial" w:hAnsi="Arial" w:cs="Arial"/>
+          <w:noProof/>
+          <w:sz w:val="24"/>
+          <w:szCs w:val="24"/>
+        </w:rPr>
+        <w:lastRenderedPageBreak/>
+        <w:drawing>
+          <wp:inline distT="0" distB="0" distL="0" distR="0">
+            <wp:extent cx="2423160" cy="8884920"/>
+            <wp:effectExtent l="0" t="0" r="3810" b="0"/>
+            <wp:docPr id="5" name="Imagem 5"/>
+            <wp:cNvGraphicFramePr>
+              <a:graphicFrameLocks xmlns:a="http://schemas.openxmlformats.org/drawingml/2006/main" noChangeAspect="1"/>
+            </wp:cNvGraphicFramePr>
+            <a:graphic xmlns:a="http://schemas.openxmlformats.org/drawingml/2006/main">
+              <a:graphicData uri="http://schemas.openxmlformats.org/drawingml/2006/picture">
+                <pic:pic xmlns:pic="http://schemas.openxmlformats.org/drawingml/2006/picture">
+                  <pic:nvPicPr>
+                    <pic:cNvPr id="0" name="Picture 1"/>
+                    <pic:cNvPicPr>
+                      <a:picLocks noChangeAspect="1" noChangeArrowheads="1"/>
+                    </pic:cNvPicPr>
+                  </pic:nvPicPr>
+                  <pic:blipFill>
+                    <a:blip r:embed="rId11">
+                      <a:extLst>
+                        <a:ext uri="{28A0092B-C50C-407E-A947-70E740481C1C}">
+                          <a14:useLocalDpi xmlns:a14="http://schemas.microsoft.com/office/drawing/2010/main" val="0"/>
+                        </a:ext>
+                      </a:extLst>
+                    </a:blip>
+                    <a:srcRect/>
+                    <a:stretch>
+                      <a:fillRect/>
+                    </a:stretch>
+                  </pic:blipFill>
+                  <pic:spPr bwMode="auto">
+                    <a:xfrm>
+                      <a:off x="0" y="0"/>
+                      <a:ext cx="2423160" cy="8884920"/>
+                    </a:xfrm>
+                    <a:prstGeom prst="rect">
+                      <a:avLst/>
+                    </a:prstGeom>
+                    <a:noFill/>
+                    <a:ln>
+                      <a:noFill/>
+                    </a:ln>
+                  </pic:spPr>
+                </pic:pic>
+              </a:graphicData>
+            </a:graphic>
+          </wp:inline>
+        </w:drawing>
+      </w:r>
+      <w:bookmarkStart w:id="0" w:name="_GoBack"/>
+      <w:bookmarkEnd w:id="0"/>
+    </w:p>
+    <w:p>
+      <w:pPr>
+        <w:pStyle w:val="PargrafodaLista"/>
+        <w:tabs>
+          <w:tab w:val="left" w:pos="284"/>
+          <w:tab w:val="left" w:pos="1276"/>
+        </w:tabs>
+        <w:ind w:left="0"/>
+        <w:rPr>
+          <w:rFonts w:ascii="Arial" w:hAnsi="Arial" w:cs="Arial"/>
+          <w:sz w:val="24"/>
+          <w:szCs w:val="24"/>
+        </w:rPr>
+      </w:pPr>
+      <w:r>
+        <w:rPr>
+          <w:rFonts w:ascii="Arial" w:hAnsi="Arial" w:cs="Arial"/>
+          <w:sz w:val="24"/>
+          <w:szCs w:val="24"/>
+        </w:rPr>
+        <w:lastRenderedPageBreak/>
         <w:t>Redes elétricas:</w:t>
       </w:r>
     </w:p>
@@ -2244,7 +2772,7 @@
       </w:pPr>
     </w:p>
     <w:sectPr>
-      <w:footerReference w:type="default" r:id="rId7"/>
+      <w:footerReference w:type="default" r:id="rId12"/>
       <w:pgSz w:w="11906" w:h="16838" w:code="9"/>
       <w:pgMar w:top="1418" w:right="1701" w:bottom="1418" w:left="1701" w:header="709" w:footer="709" w:gutter="0"/>
       <w:cols w:space="708"/>

</xml_diff>